<commit_message>
Final check in before submit
</commit_message>
<xml_diff>
--- a/Functional-Test-Table.docx
+++ b/Functional-Test-Table.docx
@@ -27,6 +27,1866 @@
       <w:bookmarkStart w:id="0" w:name="_GoBack"/>
       <w:bookmarkEnd w:id="0"/>
     </w:p>
+    <w:tbl>
+      <w:tblPr>
+        <w:tblW w:w="14500" w:type="dxa"/>
+        <w:tblInd w:w="93" w:type="dxa"/>
+        <w:tblLook w:val="04A0" w:firstRow="1" w:lastRow="0" w:firstColumn="1" w:lastColumn="0" w:noHBand="0" w:noVBand="1"/>
+      </w:tblPr>
+      <w:tblGrid>
+        <w:gridCol w:w="854"/>
+        <w:gridCol w:w="1863"/>
+        <w:gridCol w:w="2856"/>
+        <w:gridCol w:w="1643"/>
+        <w:gridCol w:w="3090"/>
+        <w:gridCol w:w="3090"/>
+        <w:gridCol w:w="1104"/>
+      </w:tblGrid>
+      <w:tr>
+        <w:trPr>
+          <w:trHeight w:val="645"/>
+        </w:trPr>
+        <w:tc>
+          <w:tcPr>
+            <w:tcW w:w="860" w:type="dxa"/>
+            <w:tcBorders>
+              <w:top w:val="single" w:sz="8" w:space="0" w:color="000000"/>
+              <w:left w:val="single" w:sz="8" w:space="0" w:color="000000"/>
+              <w:bottom w:val="single" w:sz="8" w:space="0" w:color="000000"/>
+              <w:right w:val="single" w:sz="8" w:space="0" w:color="000000"/>
+            </w:tcBorders>
+            <w:shd w:val="clear" w:color="000000" w:fill="FFFF99"/>
+            <w:vAlign w:val="center"/>
+            <w:hideMark/>
+          </w:tcPr>
+          <w:p>
+            <w:pPr>
+              <w:suppressAutoHyphens w:val="0"/>
+              <w:spacing w:after="0" w:line="240" w:lineRule="auto"/>
+              <w:jc w:val="center"/>
+              <w:rPr>
+                <w:rFonts w:eastAsia="Times New Roman" w:cs="Times New Roman"/>
+                <w:b/>
+                <w:bCs/>
+                <w:color w:val="000000"/>
+                <w:sz w:val="24"/>
+                <w:szCs w:val="24"/>
+              </w:rPr>
+            </w:pPr>
+            <w:r>
+              <w:rPr>
+                <w:rFonts w:eastAsia="Times New Roman" w:cs="Times New Roman"/>
+                <w:b/>
+                <w:bCs/>
+                <w:color w:val="000000"/>
+                <w:sz w:val="24"/>
+                <w:szCs w:val="24"/>
+              </w:rPr>
+              <w:t>Test Case #</w:t>
+            </w:r>
+          </w:p>
+        </w:tc>
+        <w:tc>
+          <w:tcPr>
+            <w:tcW w:w="1880" w:type="dxa"/>
+            <w:tcBorders>
+              <w:top w:val="single" w:sz="8" w:space="0" w:color="000000"/>
+              <w:left w:val="nil"/>
+              <w:bottom w:val="single" w:sz="8" w:space="0" w:color="000000"/>
+              <w:right w:val="single" w:sz="8" w:space="0" w:color="000000"/>
+            </w:tcBorders>
+            <w:shd w:val="clear" w:color="000000" w:fill="FFFF99"/>
+            <w:vAlign w:val="center"/>
+            <w:hideMark/>
+          </w:tcPr>
+          <w:p>
+            <w:pPr>
+              <w:suppressAutoHyphens w:val="0"/>
+              <w:spacing w:after="0" w:line="240" w:lineRule="auto"/>
+              <w:jc w:val="center"/>
+              <w:rPr>
+                <w:rFonts w:eastAsia="Times New Roman" w:cs="Times New Roman"/>
+                <w:b/>
+                <w:bCs/>
+                <w:color w:val="000000"/>
+                <w:sz w:val="24"/>
+                <w:szCs w:val="24"/>
+              </w:rPr>
+            </w:pPr>
+            <w:r>
+              <w:rPr>
+                <w:rFonts w:eastAsia="Times New Roman" w:cs="Times New Roman"/>
+                <w:b/>
+                <w:bCs/>
+                <w:color w:val="000000"/>
+                <w:sz w:val="24"/>
+                <w:szCs w:val="24"/>
+              </w:rPr>
+              <w:t>Test Purpose</w:t>
+            </w:r>
+          </w:p>
+        </w:tc>
+        <w:tc>
+          <w:tcPr>
+            <w:tcW w:w="2900" w:type="dxa"/>
+            <w:tcBorders>
+              <w:top w:val="single" w:sz="8" w:space="0" w:color="000000"/>
+              <w:left w:val="nil"/>
+              <w:bottom w:val="single" w:sz="8" w:space="0" w:color="000000"/>
+              <w:right w:val="single" w:sz="8" w:space="0" w:color="000000"/>
+            </w:tcBorders>
+            <w:shd w:val="clear" w:color="000000" w:fill="FFFF99"/>
+            <w:vAlign w:val="center"/>
+            <w:hideMark/>
+          </w:tcPr>
+          <w:p>
+            <w:pPr>
+              <w:suppressAutoHyphens w:val="0"/>
+              <w:spacing w:after="0" w:line="240" w:lineRule="auto"/>
+              <w:jc w:val="center"/>
+              <w:rPr>
+                <w:rFonts w:eastAsia="Times New Roman" w:cs="Times New Roman"/>
+                <w:b/>
+                <w:bCs/>
+                <w:color w:val="000000"/>
+                <w:sz w:val="24"/>
+                <w:szCs w:val="24"/>
+              </w:rPr>
+            </w:pPr>
+            <w:r>
+              <w:rPr>
+                <w:rFonts w:eastAsia="Times New Roman" w:cs="Times New Roman"/>
+                <w:b/>
+                <w:bCs/>
+                <w:color w:val="000000"/>
+                <w:sz w:val="24"/>
+                <w:szCs w:val="24"/>
+              </w:rPr>
+              <w:t>Test Procedure</w:t>
+            </w:r>
+          </w:p>
+        </w:tc>
+        <w:tc>
+          <w:tcPr>
+            <w:tcW w:w="1580" w:type="dxa"/>
+            <w:tcBorders>
+              <w:top w:val="single" w:sz="8" w:space="0" w:color="000000"/>
+              <w:left w:val="nil"/>
+              <w:bottom w:val="single" w:sz="8" w:space="0" w:color="000000"/>
+              <w:right w:val="single" w:sz="8" w:space="0" w:color="000000"/>
+            </w:tcBorders>
+            <w:shd w:val="clear" w:color="000000" w:fill="FFFF99"/>
+            <w:vAlign w:val="center"/>
+            <w:hideMark/>
+          </w:tcPr>
+          <w:p>
+            <w:pPr>
+              <w:suppressAutoHyphens w:val="0"/>
+              <w:spacing w:after="0" w:line="240" w:lineRule="auto"/>
+              <w:jc w:val="center"/>
+              <w:rPr>
+                <w:rFonts w:eastAsia="Times New Roman" w:cs="Times New Roman"/>
+                <w:b/>
+                <w:bCs/>
+                <w:color w:val="000000"/>
+                <w:sz w:val="24"/>
+                <w:szCs w:val="24"/>
+              </w:rPr>
+            </w:pPr>
+            <w:r>
+              <w:rPr>
+                <w:rFonts w:eastAsia="Times New Roman" w:cs="Times New Roman"/>
+                <w:b/>
+                <w:bCs/>
+                <w:color w:val="000000"/>
+                <w:sz w:val="24"/>
+                <w:szCs w:val="24"/>
+              </w:rPr>
+              <w:t>Required Inputs</w:t>
+            </w:r>
+          </w:p>
+        </w:tc>
+        <w:tc>
+          <w:tcPr>
+            <w:tcW w:w="3140" w:type="dxa"/>
+            <w:tcBorders>
+              <w:top w:val="single" w:sz="8" w:space="0" w:color="000000"/>
+              <w:left w:val="nil"/>
+              <w:bottom w:val="single" w:sz="8" w:space="0" w:color="000000"/>
+              <w:right w:val="single" w:sz="8" w:space="0" w:color="000000"/>
+            </w:tcBorders>
+            <w:shd w:val="clear" w:color="000000" w:fill="FFFF99"/>
+            <w:vAlign w:val="center"/>
+            <w:hideMark/>
+          </w:tcPr>
+          <w:p>
+            <w:pPr>
+              <w:suppressAutoHyphens w:val="0"/>
+              <w:spacing w:after="0" w:line="240" w:lineRule="auto"/>
+              <w:jc w:val="center"/>
+              <w:rPr>
+                <w:rFonts w:eastAsia="Times New Roman" w:cs="Times New Roman"/>
+                <w:b/>
+                <w:bCs/>
+                <w:color w:val="000000"/>
+                <w:sz w:val="24"/>
+                <w:szCs w:val="24"/>
+              </w:rPr>
+            </w:pPr>
+            <w:r>
+              <w:rPr>
+                <w:rFonts w:eastAsia="Times New Roman" w:cs="Times New Roman"/>
+                <w:b/>
+                <w:bCs/>
+                <w:color w:val="000000"/>
+                <w:sz w:val="24"/>
+                <w:szCs w:val="24"/>
+              </w:rPr>
+              <w:t>Expected Results</w:t>
+            </w:r>
+          </w:p>
+        </w:tc>
+        <w:tc>
+          <w:tcPr>
+            <w:tcW w:w="3140" w:type="dxa"/>
+            <w:tcBorders>
+              <w:top w:val="single" w:sz="8" w:space="0" w:color="000000"/>
+              <w:left w:val="nil"/>
+              <w:bottom w:val="single" w:sz="8" w:space="0" w:color="000000"/>
+              <w:right w:val="single" w:sz="8" w:space="0" w:color="000000"/>
+            </w:tcBorders>
+            <w:shd w:val="clear" w:color="000000" w:fill="FFFF99"/>
+            <w:vAlign w:val="center"/>
+            <w:hideMark/>
+          </w:tcPr>
+          <w:p>
+            <w:pPr>
+              <w:suppressAutoHyphens w:val="0"/>
+              <w:spacing w:after="0" w:line="240" w:lineRule="auto"/>
+              <w:jc w:val="center"/>
+              <w:rPr>
+                <w:rFonts w:eastAsia="Times New Roman" w:cs="Times New Roman"/>
+                <w:b/>
+                <w:bCs/>
+                <w:color w:val="000000"/>
+                <w:sz w:val="24"/>
+                <w:szCs w:val="24"/>
+              </w:rPr>
+            </w:pPr>
+            <w:r>
+              <w:rPr>
+                <w:rFonts w:eastAsia="Times New Roman" w:cs="Times New Roman"/>
+                <w:b/>
+                <w:bCs/>
+                <w:color w:val="000000"/>
+                <w:sz w:val="24"/>
+                <w:szCs w:val="24"/>
+              </w:rPr>
+              <w:t>Results</w:t>
+            </w:r>
+          </w:p>
+        </w:tc>
+        <w:tc>
+          <w:tcPr>
+            <w:tcW w:w="1000" w:type="dxa"/>
+            <w:tcBorders>
+              <w:top w:val="single" w:sz="8" w:space="0" w:color="000000"/>
+              <w:left w:val="nil"/>
+              <w:bottom w:val="single" w:sz="8" w:space="0" w:color="000000"/>
+              <w:right w:val="single" w:sz="8" w:space="0" w:color="000000"/>
+            </w:tcBorders>
+            <w:shd w:val="clear" w:color="000000" w:fill="FFFF99"/>
+            <w:vAlign w:val="center"/>
+            <w:hideMark/>
+          </w:tcPr>
+          <w:p>
+            <w:pPr>
+              <w:suppressAutoHyphens w:val="0"/>
+              <w:spacing w:after="0" w:line="240" w:lineRule="auto"/>
+              <w:jc w:val="center"/>
+              <w:rPr>
+                <w:rFonts w:eastAsia="Times New Roman" w:cs="Times New Roman"/>
+                <w:b/>
+                <w:bCs/>
+                <w:color w:val="000000"/>
+                <w:sz w:val="24"/>
+                <w:szCs w:val="24"/>
+              </w:rPr>
+            </w:pPr>
+            <w:r>
+              <w:rPr>
+                <w:rFonts w:eastAsia="Times New Roman" w:cs="Times New Roman"/>
+                <w:b/>
+                <w:bCs/>
+                <w:color w:val="000000"/>
+                <w:sz w:val="24"/>
+                <w:szCs w:val="24"/>
+              </w:rPr>
+              <w:t>Pass/Fail</w:t>
+            </w:r>
+          </w:p>
+        </w:tc>
+      </w:tr>
+      <w:tr>
+        <w:trPr>
+          <w:trHeight w:val="960"/>
+        </w:trPr>
+        <w:tc>
+          <w:tcPr>
+            <w:tcW w:w="860" w:type="dxa"/>
+            <w:tcBorders>
+              <w:top w:val="nil"/>
+              <w:left w:val="single" w:sz="8" w:space="0" w:color="000000"/>
+              <w:bottom w:val="single" w:sz="8" w:space="0" w:color="000000"/>
+              <w:right w:val="single" w:sz="8" w:space="0" w:color="000000"/>
+            </w:tcBorders>
+            <w:shd w:val="clear" w:color="auto" w:fill="auto"/>
+            <w:vAlign w:val="center"/>
+            <w:hideMark/>
+          </w:tcPr>
+          <w:p>
+            <w:pPr>
+              <w:suppressAutoHyphens w:val="0"/>
+              <w:spacing w:after="0" w:line="240" w:lineRule="auto"/>
+              <w:jc w:val="center"/>
+              <w:rPr>
+                <w:rFonts w:eastAsia="Times New Roman" w:cs="Times New Roman"/>
+                <w:color w:val="000000"/>
+                <w:sz w:val="24"/>
+                <w:szCs w:val="24"/>
+              </w:rPr>
+            </w:pPr>
+            <w:r>
+              <w:rPr>
+                <w:rFonts w:eastAsia="Times New Roman" w:cs="Times New Roman"/>
+                <w:color w:val="000000"/>
+                <w:sz w:val="24"/>
+                <w:szCs w:val="24"/>
+              </w:rPr>
+              <w:t>1</w:t>
+            </w:r>
+          </w:p>
+        </w:tc>
+        <w:tc>
+          <w:tcPr>
+            <w:tcW w:w="1880" w:type="dxa"/>
+            <w:tcBorders>
+              <w:top w:val="nil"/>
+              <w:left w:val="nil"/>
+              <w:bottom w:val="single" w:sz="8" w:space="0" w:color="000000"/>
+              <w:right w:val="single" w:sz="8" w:space="0" w:color="000000"/>
+            </w:tcBorders>
+            <w:shd w:val="clear" w:color="auto" w:fill="auto"/>
+            <w:vAlign w:val="center"/>
+            <w:hideMark/>
+          </w:tcPr>
+          <w:p>
+            <w:pPr>
+              <w:suppressAutoHyphens w:val="0"/>
+              <w:spacing w:after="0" w:line="240" w:lineRule="auto"/>
+              <w:rPr>
+                <w:rFonts w:eastAsia="Times New Roman" w:cs="Times New Roman"/>
+                <w:color w:val="000000"/>
+                <w:sz w:val="24"/>
+                <w:szCs w:val="24"/>
+              </w:rPr>
+            </w:pPr>
+            <w:r>
+              <w:rPr>
+                <w:rFonts w:eastAsia="Times New Roman" w:cs="Times New Roman"/>
+                <w:color w:val="000000"/>
+                <w:sz w:val="24"/>
+                <w:szCs w:val="24"/>
+              </w:rPr>
+              <w:t>To test an Identifier token - writeln</w:t>
+            </w:r>
+          </w:p>
+        </w:tc>
+        <w:tc>
+          <w:tcPr>
+            <w:tcW w:w="2900" w:type="dxa"/>
+            <w:tcBorders>
+              <w:top w:val="nil"/>
+              <w:left w:val="nil"/>
+              <w:bottom w:val="single" w:sz="8" w:space="0" w:color="000000"/>
+              <w:right w:val="single" w:sz="8" w:space="0" w:color="000000"/>
+            </w:tcBorders>
+            <w:shd w:val="clear" w:color="auto" w:fill="auto"/>
+            <w:vAlign w:val="center"/>
+            <w:hideMark/>
+          </w:tcPr>
+          <w:p>
+            <w:pPr>
+              <w:suppressAutoHyphens w:val="0"/>
+              <w:spacing w:after="0" w:line="240" w:lineRule="auto"/>
+              <w:rPr>
+                <w:rFonts w:eastAsia="Times New Roman" w:cs="Times New Roman"/>
+                <w:color w:val="000000"/>
+                <w:sz w:val="24"/>
+                <w:szCs w:val="24"/>
+              </w:rPr>
+            </w:pPr>
+            <w:r>
+              <w:rPr>
+                <w:rFonts w:eastAsia="Times New Roman" w:cs="Times New Roman"/>
+                <w:color w:val="000000"/>
+                <w:sz w:val="24"/>
+                <w:szCs w:val="24"/>
+              </w:rPr>
+              <w:t>Assert that the require input is present in input file NEWTON.PAS at line 11</w:t>
+            </w:r>
+          </w:p>
+        </w:tc>
+        <w:tc>
+          <w:tcPr>
+            <w:tcW w:w="1580" w:type="dxa"/>
+            <w:tcBorders>
+              <w:top w:val="nil"/>
+              <w:left w:val="nil"/>
+              <w:bottom w:val="single" w:sz="8" w:space="0" w:color="000000"/>
+              <w:right w:val="single" w:sz="8" w:space="0" w:color="000000"/>
+            </w:tcBorders>
+            <w:shd w:val="clear" w:color="auto" w:fill="auto"/>
+            <w:vAlign w:val="center"/>
+            <w:hideMark/>
+          </w:tcPr>
+          <w:p>
+            <w:pPr>
+              <w:suppressAutoHyphens w:val="0"/>
+              <w:spacing w:after="0" w:line="240" w:lineRule="auto"/>
+              <w:rPr>
+                <w:rFonts w:eastAsia="Times New Roman" w:cs="Times New Roman"/>
+                <w:color w:val="000000"/>
+                <w:sz w:val="24"/>
+                <w:szCs w:val="24"/>
+              </w:rPr>
+            </w:pPr>
+            <w:r>
+              <w:rPr>
+                <w:rFonts w:eastAsia="Times New Roman" w:cs="Times New Roman"/>
+                <w:color w:val="000000"/>
+                <w:sz w:val="24"/>
+                <w:szCs w:val="24"/>
+              </w:rPr>
+              <w:t>writeln;</w:t>
+            </w:r>
+          </w:p>
+        </w:tc>
+        <w:tc>
+          <w:tcPr>
+            <w:tcW w:w="3140" w:type="dxa"/>
+            <w:tcBorders>
+              <w:top w:val="nil"/>
+              <w:left w:val="nil"/>
+              <w:bottom w:val="single" w:sz="8" w:space="0" w:color="000000"/>
+              <w:right w:val="single" w:sz="8" w:space="0" w:color="000000"/>
+            </w:tcBorders>
+            <w:shd w:val="clear" w:color="auto" w:fill="auto"/>
+            <w:vAlign w:val="center"/>
+            <w:hideMark/>
+          </w:tcPr>
+          <w:p>
+            <w:pPr>
+              <w:suppressAutoHyphens w:val="0"/>
+              <w:spacing w:after="0" w:line="240" w:lineRule="auto"/>
+              <w:rPr>
+                <w:rFonts w:eastAsia="Times New Roman" w:cs="Times New Roman"/>
+                <w:color w:val="000000"/>
+                <w:sz w:val="24"/>
+                <w:szCs w:val="24"/>
+              </w:rPr>
+            </w:pPr>
+            <w:r>
+              <w:rPr>
+                <w:rFonts w:eastAsia="Times New Roman" w:cs="Times New Roman"/>
+                <w:color w:val="000000"/>
+                <w:sz w:val="24"/>
+                <w:szCs w:val="24"/>
+              </w:rPr>
+              <w:t>11:  writeln;</w:t>
+            </w:r>
+            <w:r>
+              <w:rPr>
+                <w:rFonts w:eastAsia="Times New Roman" w:cs="Times New Roman"/>
+                <w:color w:val="000000"/>
+                <w:sz w:val="24"/>
+                <w:szCs w:val="24"/>
+              </w:rPr>
+              <w:br/>
+              <w:t xml:space="preserve">     &gt;&gt; &lt;IDENTIFIER&gt;     writeln</w:t>
+            </w:r>
+            <w:r>
+              <w:rPr>
+                <w:rFonts w:eastAsia="Times New Roman" w:cs="Times New Roman"/>
+                <w:color w:val="000000"/>
+                <w:sz w:val="24"/>
+                <w:szCs w:val="24"/>
+              </w:rPr>
+              <w:br/>
+              <w:t xml:space="preserve">     &gt;&gt; ;                ;</w:t>
+            </w:r>
+          </w:p>
+        </w:tc>
+        <w:tc>
+          <w:tcPr>
+            <w:tcW w:w="3140" w:type="dxa"/>
+            <w:tcBorders>
+              <w:top w:val="nil"/>
+              <w:left w:val="nil"/>
+              <w:bottom w:val="single" w:sz="8" w:space="0" w:color="000000"/>
+              <w:right w:val="single" w:sz="8" w:space="0" w:color="000000"/>
+            </w:tcBorders>
+            <w:shd w:val="clear" w:color="auto" w:fill="auto"/>
+            <w:vAlign w:val="center"/>
+            <w:hideMark/>
+          </w:tcPr>
+          <w:p>
+            <w:pPr>
+              <w:suppressAutoHyphens w:val="0"/>
+              <w:spacing w:after="0" w:line="240" w:lineRule="auto"/>
+              <w:rPr>
+                <w:rFonts w:eastAsia="Times New Roman" w:cs="Times New Roman"/>
+                <w:color w:val="000000"/>
+                <w:sz w:val="24"/>
+                <w:szCs w:val="24"/>
+              </w:rPr>
+            </w:pPr>
+            <w:r>
+              <w:rPr>
+                <w:rFonts w:eastAsia="Times New Roman" w:cs="Times New Roman"/>
+                <w:color w:val="000000"/>
+                <w:sz w:val="24"/>
+                <w:szCs w:val="24"/>
+              </w:rPr>
+              <w:t>11:  writeln;</w:t>
+            </w:r>
+            <w:r>
+              <w:rPr>
+                <w:rFonts w:eastAsia="Times New Roman" w:cs="Times New Roman"/>
+                <w:color w:val="000000"/>
+                <w:sz w:val="24"/>
+                <w:szCs w:val="24"/>
+              </w:rPr>
+              <w:br/>
+              <w:t xml:space="preserve">     &gt;&gt; &lt;IDENTIFIER&gt;     writeln</w:t>
+            </w:r>
+            <w:r>
+              <w:rPr>
+                <w:rFonts w:eastAsia="Times New Roman" w:cs="Times New Roman"/>
+                <w:color w:val="000000"/>
+                <w:sz w:val="24"/>
+                <w:szCs w:val="24"/>
+              </w:rPr>
+              <w:br/>
+              <w:t xml:space="preserve">     &gt;&gt; ;                ;</w:t>
+            </w:r>
+          </w:p>
+        </w:tc>
+        <w:tc>
+          <w:tcPr>
+            <w:tcW w:w="1000" w:type="dxa"/>
+            <w:tcBorders>
+              <w:top w:val="nil"/>
+              <w:left w:val="nil"/>
+              <w:bottom w:val="single" w:sz="8" w:space="0" w:color="000000"/>
+              <w:right w:val="single" w:sz="8" w:space="0" w:color="000000"/>
+            </w:tcBorders>
+            <w:shd w:val="clear" w:color="auto" w:fill="auto"/>
+            <w:vAlign w:val="center"/>
+            <w:hideMark/>
+          </w:tcPr>
+          <w:p>
+            <w:pPr>
+              <w:suppressAutoHyphens w:val="0"/>
+              <w:spacing w:after="0" w:line="240" w:lineRule="auto"/>
+              <w:jc w:val="center"/>
+              <w:rPr>
+                <w:rFonts w:eastAsia="Times New Roman" w:cs="Times New Roman"/>
+                <w:color w:val="000000"/>
+                <w:sz w:val="24"/>
+                <w:szCs w:val="24"/>
+              </w:rPr>
+            </w:pPr>
+            <w:r>
+              <w:rPr>
+                <w:rFonts w:eastAsia="Times New Roman" w:cs="Times New Roman"/>
+                <w:color w:val="000000"/>
+                <w:sz w:val="24"/>
+                <w:szCs w:val="24"/>
+              </w:rPr>
+              <w:t>Pass</w:t>
+            </w:r>
+          </w:p>
+        </w:tc>
+      </w:tr>
+      <w:tr>
+        <w:trPr>
+          <w:trHeight w:val="2220"/>
+        </w:trPr>
+        <w:tc>
+          <w:tcPr>
+            <w:tcW w:w="860" w:type="dxa"/>
+            <w:tcBorders>
+              <w:top w:val="nil"/>
+              <w:left w:val="single" w:sz="8" w:space="0" w:color="000000"/>
+              <w:bottom w:val="single" w:sz="8" w:space="0" w:color="000000"/>
+              <w:right w:val="single" w:sz="8" w:space="0" w:color="000000"/>
+            </w:tcBorders>
+            <w:shd w:val="clear" w:color="auto" w:fill="auto"/>
+            <w:vAlign w:val="center"/>
+            <w:hideMark/>
+          </w:tcPr>
+          <w:p>
+            <w:pPr>
+              <w:suppressAutoHyphens w:val="0"/>
+              <w:spacing w:after="0" w:line="240" w:lineRule="auto"/>
+              <w:jc w:val="center"/>
+              <w:rPr>
+                <w:rFonts w:eastAsia="Times New Roman" w:cs="Times New Roman"/>
+                <w:color w:val="000000"/>
+                <w:sz w:val="24"/>
+                <w:szCs w:val="24"/>
+              </w:rPr>
+            </w:pPr>
+            <w:r>
+              <w:rPr>
+                <w:rFonts w:eastAsia="Times New Roman" w:cs="Times New Roman"/>
+                <w:color w:val="000000"/>
+                <w:sz w:val="24"/>
+                <w:szCs w:val="24"/>
+              </w:rPr>
+              <w:t>2</w:t>
+            </w:r>
+          </w:p>
+        </w:tc>
+        <w:tc>
+          <w:tcPr>
+            <w:tcW w:w="1880" w:type="dxa"/>
+            <w:tcBorders>
+              <w:top w:val="nil"/>
+              <w:left w:val="nil"/>
+              <w:bottom w:val="single" w:sz="8" w:space="0" w:color="000000"/>
+              <w:right w:val="single" w:sz="8" w:space="0" w:color="000000"/>
+            </w:tcBorders>
+            <w:shd w:val="clear" w:color="auto" w:fill="auto"/>
+            <w:vAlign w:val="center"/>
+            <w:hideMark/>
+          </w:tcPr>
+          <w:p>
+            <w:pPr>
+              <w:suppressAutoHyphens w:val="0"/>
+              <w:spacing w:after="0" w:line="240" w:lineRule="auto"/>
+              <w:rPr>
+                <w:rFonts w:eastAsia="Times New Roman" w:cs="Times New Roman"/>
+                <w:color w:val="000000"/>
+                <w:sz w:val="24"/>
+                <w:szCs w:val="24"/>
+              </w:rPr>
+            </w:pPr>
+            <w:r>
+              <w:rPr>
+                <w:rFonts w:eastAsia="Times New Roman" w:cs="Times New Roman"/>
+                <w:color w:val="000000"/>
+                <w:sz w:val="24"/>
+                <w:szCs w:val="24"/>
+              </w:rPr>
+              <w:t>To test a Number token - 1</w:t>
+            </w:r>
+          </w:p>
+        </w:tc>
+        <w:tc>
+          <w:tcPr>
+            <w:tcW w:w="2900" w:type="dxa"/>
+            <w:tcBorders>
+              <w:top w:val="nil"/>
+              <w:left w:val="nil"/>
+              <w:bottom w:val="single" w:sz="8" w:space="0" w:color="000000"/>
+              <w:right w:val="single" w:sz="8" w:space="0" w:color="000000"/>
+            </w:tcBorders>
+            <w:shd w:val="clear" w:color="auto" w:fill="auto"/>
+            <w:vAlign w:val="center"/>
+            <w:hideMark/>
+          </w:tcPr>
+          <w:p>
+            <w:pPr>
+              <w:suppressAutoHyphens w:val="0"/>
+              <w:spacing w:after="0" w:line="240" w:lineRule="auto"/>
+              <w:rPr>
+                <w:rFonts w:eastAsia="Times New Roman" w:cs="Times New Roman"/>
+                <w:color w:val="000000"/>
+                <w:sz w:val="24"/>
+                <w:szCs w:val="24"/>
+              </w:rPr>
+            </w:pPr>
+            <w:r>
+              <w:rPr>
+                <w:rFonts w:eastAsia="Times New Roman" w:cs="Times New Roman"/>
+                <w:color w:val="000000"/>
+                <w:sz w:val="24"/>
+                <w:szCs w:val="24"/>
+              </w:rPr>
+              <w:t>Assert that the require input is present in input file NEWTON.PAS at line 26</w:t>
+            </w:r>
+          </w:p>
+        </w:tc>
+        <w:tc>
+          <w:tcPr>
+            <w:tcW w:w="1580" w:type="dxa"/>
+            <w:tcBorders>
+              <w:top w:val="nil"/>
+              <w:left w:val="nil"/>
+              <w:bottom w:val="single" w:sz="8" w:space="0" w:color="000000"/>
+              <w:right w:val="single" w:sz="8" w:space="0" w:color="000000"/>
+            </w:tcBorders>
+            <w:shd w:val="clear" w:color="auto" w:fill="auto"/>
+            <w:vAlign w:val="center"/>
+            <w:hideMark/>
+          </w:tcPr>
+          <w:p>
+            <w:pPr>
+              <w:suppressAutoHyphens w:val="0"/>
+              <w:spacing w:after="0" w:line="240" w:lineRule="auto"/>
+              <w:rPr>
+                <w:rFonts w:eastAsia="Times New Roman" w:cs="Times New Roman"/>
+                <w:color w:val="000000"/>
+                <w:sz w:val="24"/>
+                <w:szCs w:val="24"/>
+              </w:rPr>
+            </w:pPr>
+            <w:r>
+              <w:rPr>
+                <w:rFonts w:eastAsia="Times New Roman" w:cs="Times New Roman"/>
+                <w:color w:val="000000"/>
+                <w:sz w:val="24"/>
+                <w:szCs w:val="24"/>
+              </w:rPr>
+              <w:t>root := 1;</w:t>
+            </w:r>
+          </w:p>
+        </w:tc>
+        <w:tc>
+          <w:tcPr>
+            <w:tcW w:w="3140" w:type="dxa"/>
+            <w:tcBorders>
+              <w:top w:val="nil"/>
+              <w:left w:val="nil"/>
+              <w:bottom w:val="single" w:sz="8" w:space="0" w:color="000000"/>
+              <w:right w:val="single" w:sz="8" w:space="0" w:color="000000"/>
+            </w:tcBorders>
+            <w:shd w:val="clear" w:color="auto" w:fill="auto"/>
+            <w:vAlign w:val="center"/>
+            <w:hideMark/>
+          </w:tcPr>
+          <w:p>
+            <w:pPr>
+              <w:suppressAutoHyphens w:val="0"/>
+              <w:spacing w:after="0" w:line="240" w:lineRule="auto"/>
+              <w:rPr>
+                <w:rFonts w:eastAsia="Times New Roman" w:cs="Times New Roman"/>
+                <w:color w:val="000000"/>
+                <w:sz w:val="24"/>
+                <w:szCs w:val="24"/>
+              </w:rPr>
+            </w:pPr>
+            <w:r>
+              <w:rPr>
+                <w:rFonts w:eastAsia="Times New Roman" w:cs="Times New Roman"/>
+                <w:color w:val="000000"/>
+                <w:sz w:val="24"/>
+                <w:szCs w:val="24"/>
+              </w:rPr>
+              <w:t>26:      root := 1;</w:t>
+            </w:r>
+            <w:r>
+              <w:rPr>
+                <w:rFonts w:eastAsia="Times New Roman" w:cs="Times New Roman"/>
+                <w:color w:val="000000"/>
+                <w:sz w:val="24"/>
+                <w:szCs w:val="24"/>
+              </w:rPr>
+              <w:br/>
+            </w:r>
+            <w:r>
+              <w:rPr>
+                <w:rFonts w:eastAsia="Times New Roman" w:cs="Times New Roman"/>
+                <w:color w:val="000000"/>
+                <w:sz w:val="24"/>
+                <w:szCs w:val="24"/>
+              </w:rPr>
+              <w:br/>
+              <w:t xml:space="preserve">     &gt;&gt; &lt;IDENTIFIER&gt;     root</w:t>
+            </w:r>
+            <w:r>
+              <w:rPr>
+                <w:rFonts w:eastAsia="Times New Roman" w:cs="Times New Roman"/>
+                <w:color w:val="000000"/>
+                <w:sz w:val="24"/>
+                <w:szCs w:val="24"/>
+              </w:rPr>
+              <w:br/>
+              <w:t xml:space="preserve">     &gt;&gt; :=               :=</w:t>
+            </w:r>
+            <w:r>
+              <w:rPr>
+                <w:rFonts w:eastAsia="Times New Roman" w:cs="Times New Roman"/>
+                <w:color w:val="000000"/>
+                <w:sz w:val="24"/>
+                <w:szCs w:val="24"/>
+              </w:rPr>
+              <w:br/>
+              <w:t xml:space="preserve">     &gt;&gt; &lt;NUMBER&gt;         1</w:t>
+            </w:r>
+            <w:r>
+              <w:rPr>
+                <w:rFonts w:eastAsia="Times New Roman" w:cs="Times New Roman"/>
+                <w:color w:val="000000"/>
+                <w:sz w:val="24"/>
+                <w:szCs w:val="24"/>
+              </w:rPr>
+              <w:br/>
+              <w:t xml:space="preserve">     &gt;&gt; ;                ;</w:t>
+            </w:r>
+          </w:p>
+        </w:tc>
+        <w:tc>
+          <w:tcPr>
+            <w:tcW w:w="3140" w:type="dxa"/>
+            <w:tcBorders>
+              <w:top w:val="nil"/>
+              <w:left w:val="nil"/>
+              <w:bottom w:val="single" w:sz="8" w:space="0" w:color="000000"/>
+              <w:right w:val="single" w:sz="8" w:space="0" w:color="000000"/>
+            </w:tcBorders>
+            <w:shd w:val="clear" w:color="auto" w:fill="auto"/>
+            <w:vAlign w:val="center"/>
+            <w:hideMark/>
+          </w:tcPr>
+          <w:p>
+            <w:pPr>
+              <w:suppressAutoHyphens w:val="0"/>
+              <w:spacing w:after="0" w:line="240" w:lineRule="auto"/>
+              <w:rPr>
+                <w:rFonts w:eastAsia="Times New Roman" w:cs="Times New Roman"/>
+                <w:color w:val="000000"/>
+                <w:sz w:val="24"/>
+                <w:szCs w:val="24"/>
+              </w:rPr>
+            </w:pPr>
+            <w:r>
+              <w:rPr>
+                <w:rFonts w:eastAsia="Times New Roman" w:cs="Times New Roman"/>
+                <w:color w:val="000000"/>
+                <w:sz w:val="24"/>
+                <w:szCs w:val="24"/>
+              </w:rPr>
+              <w:t>26:      root := 1;</w:t>
+            </w:r>
+            <w:r>
+              <w:rPr>
+                <w:rFonts w:eastAsia="Times New Roman" w:cs="Times New Roman"/>
+                <w:color w:val="000000"/>
+                <w:sz w:val="24"/>
+                <w:szCs w:val="24"/>
+              </w:rPr>
+              <w:br/>
+            </w:r>
+            <w:r>
+              <w:rPr>
+                <w:rFonts w:eastAsia="Times New Roman" w:cs="Times New Roman"/>
+                <w:color w:val="000000"/>
+                <w:sz w:val="24"/>
+                <w:szCs w:val="24"/>
+              </w:rPr>
+              <w:br/>
+              <w:t xml:space="preserve">     &gt;&gt; &lt;IDENTIFIER&gt;     root</w:t>
+            </w:r>
+            <w:r>
+              <w:rPr>
+                <w:rFonts w:eastAsia="Times New Roman" w:cs="Times New Roman"/>
+                <w:color w:val="000000"/>
+                <w:sz w:val="24"/>
+                <w:szCs w:val="24"/>
+              </w:rPr>
+              <w:br/>
+              <w:t xml:space="preserve">     &gt;&gt; :=               :=</w:t>
+            </w:r>
+            <w:r>
+              <w:rPr>
+                <w:rFonts w:eastAsia="Times New Roman" w:cs="Times New Roman"/>
+                <w:color w:val="000000"/>
+                <w:sz w:val="24"/>
+                <w:szCs w:val="24"/>
+              </w:rPr>
+              <w:br/>
+              <w:t xml:space="preserve">     &gt;&gt; &lt;NUMBER&gt;         1</w:t>
+            </w:r>
+            <w:r>
+              <w:rPr>
+                <w:rFonts w:eastAsia="Times New Roman" w:cs="Times New Roman"/>
+                <w:color w:val="000000"/>
+                <w:sz w:val="24"/>
+                <w:szCs w:val="24"/>
+              </w:rPr>
+              <w:br/>
+              <w:t xml:space="preserve">     &gt;&gt; ;                ;</w:t>
+            </w:r>
+          </w:p>
+        </w:tc>
+        <w:tc>
+          <w:tcPr>
+            <w:tcW w:w="1000" w:type="dxa"/>
+            <w:tcBorders>
+              <w:top w:val="nil"/>
+              <w:left w:val="nil"/>
+              <w:bottom w:val="single" w:sz="8" w:space="0" w:color="000000"/>
+              <w:right w:val="single" w:sz="8" w:space="0" w:color="000000"/>
+            </w:tcBorders>
+            <w:shd w:val="clear" w:color="auto" w:fill="auto"/>
+            <w:vAlign w:val="center"/>
+            <w:hideMark/>
+          </w:tcPr>
+          <w:p>
+            <w:pPr>
+              <w:suppressAutoHyphens w:val="0"/>
+              <w:spacing w:after="0" w:line="240" w:lineRule="auto"/>
+              <w:jc w:val="center"/>
+              <w:rPr>
+                <w:rFonts w:eastAsia="Times New Roman" w:cs="Times New Roman"/>
+                <w:color w:val="000000"/>
+                <w:sz w:val="24"/>
+                <w:szCs w:val="24"/>
+              </w:rPr>
+            </w:pPr>
+            <w:r>
+              <w:rPr>
+                <w:rFonts w:eastAsia="Times New Roman" w:cs="Times New Roman"/>
+                <w:color w:val="000000"/>
+                <w:sz w:val="24"/>
+                <w:szCs w:val="24"/>
+              </w:rPr>
+              <w:t>Pass</w:t>
+            </w:r>
+          </w:p>
+        </w:tc>
+      </w:tr>
+      <w:tr>
+        <w:trPr>
+          <w:trHeight w:val="960"/>
+        </w:trPr>
+        <w:tc>
+          <w:tcPr>
+            <w:tcW w:w="860" w:type="dxa"/>
+            <w:tcBorders>
+              <w:top w:val="nil"/>
+              <w:left w:val="single" w:sz="8" w:space="0" w:color="000000"/>
+              <w:bottom w:val="single" w:sz="8" w:space="0" w:color="000000"/>
+              <w:right w:val="single" w:sz="8" w:space="0" w:color="000000"/>
+            </w:tcBorders>
+            <w:shd w:val="clear" w:color="auto" w:fill="auto"/>
+            <w:vAlign w:val="center"/>
+            <w:hideMark/>
+          </w:tcPr>
+          <w:p>
+            <w:pPr>
+              <w:suppressAutoHyphens w:val="0"/>
+              <w:spacing w:after="0" w:line="240" w:lineRule="auto"/>
+              <w:jc w:val="center"/>
+              <w:rPr>
+                <w:rFonts w:eastAsia="Times New Roman" w:cs="Times New Roman"/>
+                <w:color w:val="000000"/>
+                <w:sz w:val="24"/>
+                <w:szCs w:val="24"/>
+              </w:rPr>
+            </w:pPr>
+            <w:r>
+              <w:rPr>
+                <w:rFonts w:eastAsia="Times New Roman" w:cs="Times New Roman"/>
+                <w:color w:val="000000"/>
+                <w:sz w:val="24"/>
+                <w:szCs w:val="24"/>
+              </w:rPr>
+              <w:t>3</w:t>
+            </w:r>
+          </w:p>
+        </w:tc>
+        <w:tc>
+          <w:tcPr>
+            <w:tcW w:w="1880" w:type="dxa"/>
+            <w:tcBorders>
+              <w:top w:val="nil"/>
+              <w:left w:val="nil"/>
+              <w:bottom w:val="single" w:sz="8" w:space="0" w:color="000000"/>
+              <w:right w:val="single" w:sz="8" w:space="0" w:color="000000"/>
+            </w:tcBorders>
+            <w:shd w:val="clear" w:color="auto" w:fill="auto"/>
+            <w:vAlign w:val="center"/>
+            <w:hideMark/>
+          </w:tcPr>
+          <w:p>
+            <w:pPr>
+              <w:suppressAutoHyphens w:val="0"/>
+              <w:spacing w:after="0" w:line="240" w:lineRule="auto"/>
+              <w:rPr>
+                <w:rFonts w:eastAsia="Times New Roman" w:cs="Times New Roman"/>
+                <w:color w:val="000000"/>
+                <w:sz w:val="24"/>
+                <w:szCs w:val="24"/>
+              </w:rPr>
+            </w:pPr>
+            <w:r>
+              <w:rPr>
+                <w:rFonts w:eastAsia="Times New Roman" w:cs="Times New Roman"/>
+                <w:color w:val="000000"/>
+                <w:sz w:val="24"/>
+                <w:szCs w:val="24"/>
+              </w:rPr>
+              <w:t>To test a Reserve word (Key word) token - CONST</w:t>
+            </w:r>
+          </w:p>
+        </w:tc>
+        <w:tc>
+          <w:tcPr>
+            <w:tcW w:w="2900" w:type="dxa"/>
+            <w:tcBorders>
+              <w:top w:val="nil"/>
+              <w:left w:val="nil"/>
+              <w:bottom w:val="single" w:sz="8" w:space="0" w:color="000000"/>
+              <w:right w:val="single" w:sz="8" w:space="0" w:color="000000"/>
+            </w:tcBorders>
+            <w:shd w:val="clear" w:color="auto" w:fill="auto"/>
+            <w:vAlign w:val="center"/>
+            <w:hideMark/>
+          </w:tcPr>
+          <w:p>
+            <w:pPr>
+              <w:suppressAutoHyphens w:val="0"/>
+              <w:spacing w:after="0" w:line="240" w:lineRule="auto"/>
+              <w:rPr>
+                <w:rFonts w:eastAsia="Times New Roman" w:cs="Times New Roman"/>
+                <w:color w:val="000000"/>
+                <w:sz w:val="24"/>
+                <w:szCs w:val="24"/>
+              </w:rPr>
+            </w:pPr>
+            <w:r>
+              <w:rPr>
+                <w:rFonts w:eastAsia="Times New Roman" w:cs="Times New Roman"/>
+                <w:color w:val="000000"/>
+                <w:sz w:val="24"/>
+                <w:szCs w:val="24"/>
+              </w:rPr>
+              <w:t>Assert that the require input is present in input file NEWTON.PAS at line  3</w:t>
+            </w:r>
+          </w:p>
+        </w:tc>
+        <w:tc>
+          <w:tcPr>
+            <w:tcW w:w="1580" w:type="dxa"/>
+            <w:tcBorders>
+              <w:top w:val="nil"/>
+              <w:left w:val="nil"/>
+              <w:bottom w:val="single" w:sz="8" w:space="0" w:color="000000"/>
+              <w:right w:val="single" w:sz="8" w:space="0" w:color="000000"/>
+            </w:tcBorders>
+            <w:shd w:val="clear" w:color="auto" w:fill="auto"/>
+            <w:vAlign w:val="center"/>
+            <w:hideMark/>
+          </w:tcPr>
+          <w:p>
+            <w:pPr>
+              <w:suppressAutoHyphens w:val="0"/>
+              <w:spacing w:after="0" w:line="240" w:lineRule="auto"/>
+              <w:rPr>
+                <w:rFonts w:eastAsia="Times New Roman" w:cs="Times New Roman"/>
+                <w:color w:val="000000"/>
+                <w:sz w:val="24"/>
+                <w:szCs w:val="24"/>
+              </w:rPr>
+            </w:pPr>
+            <w:r>
+              <w:rPr>
+                <w:rFonts w:eastAsia="Times New Roman" w:cs="Times New Roman"/>
+                <w:color w:val="000000"/>
+                <w:sz w:val="24"/>
+                <w:szCs w:val="24"/>
+              </w:rPr>
+              <w:t>CONST</w:t>
+            </w:r>
+          </w:p>
+        </w:tc>
+        <w:tc>
+          <w:tcPr>
+            <w:tcW w:w="3140" w:type="dxa"/>
+            <w:tcBorders>
+              <w:top w:val="nil"/>
+              <w:left w:val="nil"/>
+              <w:bottom w:val="single" w:sz="8" w:space="0" w:color="000000"/>
+              <w:right w:val="single" w:sz="8" w:space="0" w:color="000000"/>
+            </w:tcBorders>
+            <w:shd w:val="clear" w:color="auto" w:fill="auto"/>
+            <w:vAlign w:val="center"/>
+            <w:hideMark/>
+          </w:tcPr>
+          <w:p>
+            <w:pPr>
+              <w:suppressAutoHyphens w:val="0"/>
+              <w:spacing w:after="0" w:line="240" w:lineRule="auto"/>
+              <w:rPr>
+                <w:rFonts w:eastAsia="Times New Roman" w:cs="Times New Roman"/>
+                <w:color w:val="000000"/>
+                <w:sz w:val="24"/>
+                <w:szCs w:val="24"/>
+              </w:rPr>
+            </w:pPr>
+            <w:r>
+              <w:rPr>
+                <w:rFonts w:eastAsia="Times New Roman" w:cs="Times New Roman"/>
+                <w:color w:val="000000"/>
+                <w:sz w:val="24"/>
+                <w:szCs w:val="24"/>
+              </w:rPr>
+              <w:t xml:space="preserve">   3: CONST</w:t>
+            </w:r>
+            <w:r>
+              <w:rPr>
+                <w:rFonts w:eastAsia="Times New Roman" w:cs="Times New Roman"/>
+                <w:color w:val="000000"/>
+                <w:sz w:val="24"/>
+                <w:szCs w:val="24"/>
+              </w:rPr>
+              <w:br/>
+              <w:t xml:space="preserve">     &gt;&gt; CONST            const</w:t>
+            </w:r>
+          </w:p>
+        </w:tc>
+        <w:tc>
+          <w:tcPr>
+            <w:tcW w:w="3140" w:type="dxa"/>
+            <w:tcBorders>
+              <w:top w:val="nil"/>
+              <w:left w:val="nil"/>
+              <w:bottom w:val="single" w:sz="8" w:space="0" w:color="000000"/>
+              <w:right w:val="single" w:sz="8" w:space="0" w:color="000000"/>
+            </w:tcBorders>
+            <w:shd w:val="clear" w:color="auto" w:fill="auto"/>
+            <w:vAlign w:val="center"/>
+            <w:hideMark/>
+          </w:tcPr>
+          <w:p>
+            <w:pPr>
+              <w:suppressAutoHyphens w:val="0"/>
+              <w:spacing w:after="0" w:line="240" w:lineRule="auto"/>
+              <w:rPr>
+                <w:rFonts w:eastAsia="Times New Roman" w:cs="Times New Roman"/>
+                <w:color w:val="000000"/>
+                <w:sz w:val="24"/>
+                <w:szCs w:val="24"/>
+              </w:rPr>
+            </w:pPr>
+            <w:r>
+              <w:rPr>
+                <w:rFonts w:eastAsia="Times New Roman" w:cs="Times New Roman"/>
+                <w:color w:val="000000"/>
+                <w:sz w:val="24"/>
+                <w:szCs w:val="24"/>
+              </w:rPr>
+              <w:t xml:space="preserve">   3: CONST</w:t>
+            </w:r>
+            <w:r>
+              <w:rPr>
+                <w:rFonts w:eastAsia="Times New Roman" w:cs="Times New Roman"/>
+                <w:color w:val="000000"/>
+                <w:sz w:val="24"/>
+                <w:szCs w:val="24"/>
+              </w:rPr>
+              <w:br/>
+              <w:t xml:space="preserve">     &gt;&gt; CONST            const</w:t>
+            </w:r>
+          </w:p>
+        </w:tc>
+        <w:tc>
+          <w:tcPr>
+            <w:tcW w:w="1000" w:type="dxa"/>
+            <w:tcBorders>
+              <w:top w:val="nil"/>
+              <w:left w:val="nil"/>
+              <w:bottom w:val="single" w:sz="8" w:space="0" w:color="000000"/>
+              <w:right w:val="single" w:sz="8" w:space="0" w:color="000000"/>
+            </w:tcBorders>
+            <w:shd w:val="clear" w:color="auto" w:fill="auto"/>
+            <w:vAlign w:val="center"/>
+            <w:hideMark/>
+          </w:tcPr>
+          <w:p>
+            <w:pPr>
+              <w:suppressAutoHyphens w:val="0"/>
+              <w:spacing w:after="0" w:line="240" w:lineRule="auto"/>
+              <w:jc w:val="center"/>
+              <w:rPr>
+                <w:rFonts w:eastAsia="Times New Roman" w:cs="Times New Roman"/>
+                <w:color w:val="000000"/>
+                <w:sz w:val="24"/>
+                <w:szCs w:val="24"/>
+              </w:rPr>
+            </w:pPr>
+            <w:r>
+              <w:rPr>
+                <w:rFonts w:eastAsia="Times New Roman" w:cs="Times New Roman"/>
+                <w:color w:val="000000"/>
+                <w:sz w:val="24"/>
+                <w:szCs w:val="24"/>
+              </w:rPr>
+              <w:t>Pass</w:t>
+            </w:r>
+          </w:p>
+        </w:tc>
+      </w:tr>
+      <w:tr>
+        <w:trPr>
+          <w:trHeight w:val="1905"/>
+        </w:trPr>
+        <w:tc>
+          <w:tcPr>
+            <w:tcW w:w="860" w:type="dxa"/>
+            <w:tcBorders>
+              <w:top w:val="nil"/>
+              <w:left w:val="single" w:sz="8" w:space="0" w:color="000000"/>
+              <w:bottom w:val="single" w:sz="8" w:space="0" w:color="000000"/>
+              <w:right w:val="single" w:sz="8" w:space="0" w:color="000000"/>
+            </w:tcBorders>
+            <w:shd w:val="clear" w:color="auto" w:fill="auto"/>
+            <w:vAlign w:val="center"/>
+            <w:hideMark/>
+          </w:tcPr>
+          <w:p>
+            <w:pPr>
+              <w:suppressAutoHyphens w:val="0"/>
+              <w:spacing w:after="0" w:line="240" w:lineRule="auto"/>
+              <w:jc w:val="center"/>
+              <w:rPr>
+                <w:rFonts w:eastAsia="Times New Roman" w:cs="Times New Roman"/>
+                <w:color w:val="000000"/>
+                <w:sz w:val="24"/>
+                <w:szCs w:val="24"/>
+              </w:rPr>
+            </w:pPr>
+            <w:r>
+              <w:rPr>
+                <w:rFonts w:eastAsia="Times New Roman" w:cs="Times New Roman"/>
+                <w:color w:val="000000"/>
+                <w:sz w:val="24"/>
+                <w:szCs w:val="24"/>
+              </w:rPr>
+              <w:t>4</w:t>
+            </w:r>
+          </w:p>
+        </w:tc>
+        <w:tc>
+          <w:tcPr>
+            <w:tcW w:w="1880" w:type="dxa"/>
+            <w:tcBorders>
+              <w:top w:val="nil"/>
+              <w:left w:val="nil"/>
+              <w:bottom w:val="single" w:sz="8" w:space="0" w:color="000000"/>
+              <w:right w:val="single" w:sz="8" w:space="0" w:color="000000"/>
+            </w:tcBorders>
+            <w:shd w:val="clear" w:color="auto" w:fill="auto"/>
+            <w:vAlign w:val="center"/>
+            <w:hideMark/>
+          </w:tcPr>
+          <w:p>
+            <w:pPr>
+              <w:suppressAutoHyphens w:val="0"/>
+              <w:spacing w:after="0" w:line="240" w:lineRule="auto"/>
+              <w:rPr>
+                <w:rFonts w:eastAsia="Times New Roman" w:cs="Times New Roman"/>
+                <w:color w:val="000000"/>
+                <w:sz w:val="24"/>
+                <w:szCs w:val="24"/>
+              </w:rPr>
+            </w:pPr>
+            <w:r>
+              <w:rPr>
+                <w:rFonts w:eastAsia="Times New Roman" w:cs="Times New Roman"/>
+                <w:color w:val="000000"/>
+                <w:sz w:val="24"/>
+                <w:szCs w:val="24"/>
+              </w:rPr>
+              <w:t>To test a special character token - parentensis</w:t>
+            </w:r>
+          </w:p>
+        </w:tc>
+        <w:tc>
+          <w:tcPr>
+            <w:tcW w:w="2900" w:type="dxa"/>
+            <w:tcBorders>
+              <w:top w:val="nil"/>
+              <w:left w:val="nil"/>
+              <w:bottom w:val="single" w:sz="8" w:space="0" w:color="000000"/>
+              <w:right w:val="single" w:sz="8" w:space="0" w:color="000000"/>
+            </w:tcBorders>
+            <w:shd w:val="clear" w:color="auto" w:fill="auto"/>
+            <w:vAlign w:val="center"/>
+            <w:hideMark/>
+          </w:tcPr>
+          <w:p>
+            <w:pPr>
+              <w:suppressAutoHyphens w:val="0"/>
+              <w:spacing w:after="0" w:line="240" w:lineRule="auto"/>
+              <w:rPr>
+                <w:rFonts w:eastAsia="Times New Roman" w:cs="Times New Roman"/>
+                <w:color w:val="000000"/>
+                <w:sz w:val="24"/>
+                <w:szCs w:val="24"/>
+              </w:rPr>
+            </w:pPr>
+            <w:r>
+              <w:rPr>
+                <w:rFonts w:eastAsia="Times New Roman" w:cs="Times New Roman"/>
+                <w:color w:val="000000"/>
+                <w:sz w:val="24"/>
+                <w:szCs w:val="24"/>
+              </w:rPr>
+              <w:t>Assert that the require input is present in input file NEWTON.PAS at line  13</w:t>
+            </w:r>
+          </w:p>
+        </w:tc>
+        <w:tc>
+          <w:tcPr>
+            <w:tcW w:w="1580" w:type="dxa"/>
+            <w:tcBorders>
+              <w:top w:val="nil"/>
+              <w:left w:val="nil"/>
+              <w:bottom w:val="single" w:sz="8" w:space="0" w:color="000000"/>
+              <w:right w:val="single" w:sz="8" w:space="0" w:color="000000"/>
+            </w:tcBorders>
+            <w:shd w:val="clear" w:color="auto" w:fill="auto"/>
+            <w:vAlign w:val="center"/>
+            <w:hideMark/>
+          </w:tcPr>
+          <w:p>
+            <w:pPr>
+              <w:suppressAutoHyphens w:val="0"/>
+              <w:spacing w:after="0" w:line="240" w:lineRule="auto"/>
+              <w:rPr>
+                <w:rFonts w:eastAsia="Times New Roman" w:cs="Times New Roman"/>
+                <w:color w:val="000000"/>
+                <w:sz w:val="24"/>
+                <w:szCs w:val="24"/>
+              </w:rPr>
+            </w:pPr>
+            <w:r>
+              <w:rPr>
+                <w:rFonts w:eastAsia="Times New Roman" w:cs="Times New Roman"/>
+                <w:color w:val="000000"/>
+                <w:sz w:val="24"/>
+                <w:szCs w:val="24"/>
+              </w:rPr>
+              <w:t>read(number);</w:t>
+            </w:r>
+          </w:p>
+        </w:tc>
+        <w:tc>
+          <w:tcPr>
+            <w:tcW w:w="3140" w:type="dxa"/>
+            <w:tcBorders>
+              <w:top w:val="nil"/>
+              <w:left w:val="nil"/>
+              <w:bottom w:val="single" w:sz="8" w:space="0" w:color="000000"/>
+              <w:right w:val="single" w:sz="8" w:space="0" w:color="000000"/>
+            </w:tcBorders>
+            <w:shd w:val="clear" w:color="auto" w:fill="auto"/>
+            <w:vAlign w:val="center"/>
+            <w:hideMark/>
+          </w:tcPr>
+          <w:p>
+            <w:pPr>
+              <w:suppressAutoHyphens w:val="0"/>
+              <w:spacing w:after="0" w:line="240" w:lineRule="auto"/>
+              <w:rPr>
+                <w:rFonts w:eastAsia="Times New Roman" w:cs="Times New Roman"/>
+                <w:color w:val="000000"/>
+                <w:sz w:val="24"/>
+                <w:szCs w:val="24"/>
+              </w:rPr>
+            </w:pPr>
+            <w:r>
+              <w:rPr>
+                <w:rFonts w:eastAsia="Times New Roman" w:cs="Times New Roman"/>
+                <w:color w:val="000000"/>
+                <w:sz w:val="24"/>
+                <w:szCs w:val="24"/>
+              </w:rPr>
+              <w:t xml:space="preserve">  13:  read(number);</w:t>
+            </w:r>
+            <w:r>
+              <w:rPr>
+                <w:rFonts w:eastAsia="Times New Roman" w:cs="Times New Roman"/>
+                <w:color w:val="000000"/>
+                <w:sz w:val="24"/>
+                <w:szCs w:val="24"/>
+              </w:rPr>
+              <w:br/>
+              <w:t xml:space="preserve">     &gt;&gt; &lt;IDENTIFIER&gt;     read</w:t>
+            </w:r>
+            <w:r>
+              <w:rPr>
+                <w:rFonts w:eastAsia="Times New Roman" w:cs="Times New Roman"/>
+                <w:color w:val="000000"/>
+                <w:sz w:val="24"/>
+                <w:szCs w:val="24"/>
+              </w:rPr>
+              <w:br/>
+              <w:t xml:space="preserve">     &gt;&gt; (                (</w:t>
+            </w:r>
+            <w:r>
+              <w:rPr>
+                <w:rFonts w:eastAsia="Times New Roman" w:cs="Times New Roman"/>
+                <w:color w:val="000000"/>
+                <w:sz w:val="24"/>
+                <w:szCs w:val="24"/>
+              </w:rPr>
+              <w:br/>
+              <w:t xml:space="preserve">     &gt;&gt; &lt;IDENTIFIER&gt;     number</w:t>
+            </w:r>
+            <w:r>
+              <w:rPr>
+                <w:rFonts w:eastAsia="Times New Roman" w:cs="Times New Roman"/>
+                <w:color w:val="000000"/>
+                <w:sz w:val="24"/>
+                <w:szCs w:val="24"/>
+              </w:rPr>
+              <w:br/>
+              <w:t xml:space="preserve">     &gt;&gt; )                )</w:t>
+            </w:r>
+            <w:r>
+              <w:rPr>
+                <w:rFonts w:eastAsia="Times New Roman" w:cs="Times New Roman"/>
+                <w:color w:val="000000"/>
+                <w:sz w:val="24"/>
+                <w:szCs w:val="24"/>
+              </w:rPr>
+              <w:br/>
+              <w:t xml:space="preserve">     &gt;&gt; ;                ;</w:t>
+            </w:r>
+          </w:p>
+        </w:tc>
+        <w:tc>
+          <w:tcPr>
+            <w:tcW w:w="3140" w:type="dxa"/>
+            <w:tcBorders>
+              <w:top w:val="nil"/>
+              <w:left w:val="nil"/>
+              <w:bottom w:val="single" w:sz="8" w:space="0" w:color="000000"/>
+              <w:right w:val="single" w:sz="8" w:space="0" w:color="000000"/>
+            </w:tcBorders>
+            <w:shd w:val="clear" w:color="auto" w:fill="auto"/>
+            <w:vAlign w:val="center"/>
+            <w:hideMark/>
+          </w:tcPr>
+          <w:p>
+            <w:pPr>
+              <w:suppressAutoHyphens w:val="0"/>
+              <w:spacing w:after="0" w:line="240" w:lineRule="auto"/>
+              <w:rPr>
+                <w:rFonts w:eastAsia="Times New Roman" w:cs="Times New Roman"/>
+                <w:color w:val="000000"/>
+                <w:sz w:val="24"/>
+                <w:szCs w:val="24"/>
+              </w:rPr>
+            </w:pPr>
+            <w:r>
+              <w:rPr>
+                <w:rFonts w:eastAsia="Times New Roman" w:cs="Times New Roman"/>
+                <w:color w:val="000000"/>
+                <w:sz w:val="24"/>
+                <w:szCs w:val="24"/>
+              </w:rPr>
+              <w:t xml:space="preserve">  13:  read(number);</w:t>
+            </w:r>
+            <w:r>
+              <w:rPr>
+                <w:rFonts w:eastAsia="Times New Roman" w:cs="Times New Roman"/>
+                <w:color w:val="000000"/>
+                <w:sz w:val="24"/>
+                <w:szCs w:val="24"/>
+              </w:rPr>
+              <w:br/>
+              <w:t xml:space="preserve">     &gt;&gt; &lt;IDENTIFIER&gt;     read</w:t>
+            </w:r>
+            <w:r>
+              <w:rPr>
+                <w:rFonts w:eastAsia="Times New Roman" w:cs="Times New Roman"/>
+                <w:color w:val="000000"/>
+                <w:sz w:val="24"/>
+                <w:szCs w:val="24"/>
+              </w:rPr>
+              <w:br/>
+              <w:t xml:space="preserve">     &gt;&gt; (                (</w:t>
+            </w:r>
+            <w:r>
+              <w:rPr>
+                <w:rFonts w:eastAsia="Times New Roman" w:cs="Times New Roman"/>
+                <w:color w:val="000000"/>
+                <w:sz w:val="24"/>
+                <w:szCs w:val="24"/>
+              </w:rPr>
+              <w:br/>
+              <w:t xml:space="preserve">     &gt;&gt; &lt;IDENTIFIER&gt;     number</w:t>
+            </w:r>
+            <w:r>
+              <w:rPr>
+                <w:rFonts w:eastAsia="Times New Roman" w:cs="Times New Roman"/>
+                <w:color w:val="000000"/>
+                <w:sz w:val="24"/>
+                <w:szCs w:val="24"/>
+              </w:rPr>
+              <w:br/>
+              <w:t xml:space="preserve">     &gt;&gt; )                )</w:t>
+            </w:r>
+            <w:r>
+              <w:rPr>
+                <w:rFonts w:eastAsia="Times New Roman" w:cs="Times New Roman"/>
+                <w:color w:val="000000"/>
+                <w:sz w:val="24"/>
+                <w:szCs w:val="24"/>
+              </w:rPr>
+              <w:br/>
+              <w:t xml:space="preserve">     &gt;&gt; ;                ;</w:t>
+            </w:r>
+          </w:p>
+        </w:tc>
+        <w:tc>
+          <w:tcPr>
+            <w:tcW w:w="1000" w:type="dxa"/>
+            <w:tcBorders>
+              <w:top w:val="nil"/>
+              <w:left w:val="nil"/>
+              <w:bottom w:val="single" w:sz="8" w:space="0" w:color="000000"/>
+              <w:right w:val="single" w:sz="8" w:space="0" w:color="000000"/>
+            </w:tcBorders>
+            <w:shd w:val="clear" w:color="auto" w:fill="auto"/>
+            <w:vAlign w:val="center"/>
+            <w:hideMark/>
+          </w:tcPr>
+          <w:p>
+            <w:pPr>
+              <w:suppressAutoHyphens w:val="0"/>
+              <w:spacing w:after="0" w:line="240" w:lineRule="auto"/>
+              <w:jc w:val="center"/>
+              <w:rPr>
+                <w:rFonts w:eastAsia="Times New Roman" w:cs="Times New Roman"/>
+                <w:color w:val="000000"/>
+                <w:sz w:val="24"/>
+                <w:szCs w:val="24"/>
+              </w:rPr>
+            </w:pPr>
+            <w:r>
+              <w:rPr>
+                <w:rFonts w:eastAsia="Times New Roman" w:cs="Times New Roman"/>
+                <w:color w:val="000000"/>
+                <w:sz w:val="24"/>
+                <w:szCs w:val="24"/>
+              </w:rPr>
+              <w:t>Pass</w:t>
+            </w:r>
+          </w:p>
+        </w:tc>
+      </w:tr>
+      <w:tr>
+        <w:trPr>
+          <w:trHeight w:val="960"/>
+        </w:trPr>
+        <w:tc>
+          <w:tcPr>
+            <w:tcW w:w="860" w:type="dxa"/>
+            <w:tcBorders>
+              <w:top w:val="nil"/>
+              <w:left w:val="single" w:sz="8" w:space="0" w:color="000000"/>
+              <w:bottom w:val="single" w:sz="8" w:space="0" w:color="000000"/>
+              <w:right w:val="single" w:sz="8" w:space="0" w:color="000000"/>
+            </w:tcBorders>
+            <w:shd w:val="clear" w:color="auto" w:fill="auto"/>
+            <w:vAlign w:val="center"/>
+            <w:hideMark/>
+          </w:tcPr>
+          <w:p>
+            <w:pPr>
+              <w:suppressAutoHyphens w:val="0"/>
+              <w:spacing w:after="0" w:line="240" w:lineRule="auto"/>
+              <w:jc w:val="center"/>
+              <w:rPr>
+                <w:rFonts w:eastAsia="Times New Roman" w:cs="Times New Roman"/>
+                <w:color w:val="000000"/>
+                <w:sz w:val="24"/>
+                <w:szCs w:val="24"/>
+              </w:rPr>
+            </w:pPr>
+            <w:r>
+              <w:rPr>
+                <w:rFonts w:eastAsia="Times New Roman" w:cs="Times New Roman"/>
+                <w:color w:val="000000"/>
+                <w:sz w:val="24"/>
+                <w:szCs w:val="24"/>
+              </w:rPr>
+              <w:t>5</w:t>
+            </w:r>
+          </w:p>
+        </w:tc>
+        <w:tc>
+          <w:tcPr>
+            <w:tcW w:w="1880" w:type="dxa"/>
+            <w:tcBorders>
+              <w:top w:val="nil"/>
+              <w:left w:val="nil"/>
+              <w:bottom w:val="single" w:sz="8" w:space="0" w:color="000000"/>
+              <w:right w:val="single" w:sz="8" w:space="0" w:color="000000"/>
+            </w:tcBorders>
+            <w:shd w:val="clear" w:color="auto" w:fill="auto"/>
+            <w:vAlign w:val="center"/>
+            <w:hideMark/>
+          </w:tcPr>
+          <w:p>
+            <w:pPr>
+              <w:suppressAutoHyphens w:val="0"/>
+              <w:spacing w:after="0" w:line="240" w:lineRule="auto"/>
+              <w:rPr>
+                <w:rFonts w:eastAsia="Times New Roman" w:cs="Times New Roman"/>
+                <w:color w:val="000000"/>
+                <w:sz w:val="24"/>
+                <w:szCs w:val="24"/>
+              </w:rPr>
+            </w:pPr>
+            <w:r>
+              <w:rPr>
+                <w:rFonts w:eastAsia="Times New Roman" w:cs="Times New Roman"/>
+                <w:color w:val="000000"/>
+                <w:sz w:val="24"/>
+                <w:szCs w:val="24"/>
+              </w:rPr>
+              <w:t>To test a special character token - the period (.)</w:t>
+            </w:r>
+          </w:p>
+        </w:tc>
+        <w:tc>
+          <w:tcPr>
+            <w:tcW w:w="2900" w:type="dxa"/>
+            <w:tcBorders>
+              <w:top w:val="nil"/>
+              <w:left w:val="nil"/>
+              <w:bottom w:val="single" w:sz="8" w:space="0" w:color="000000"/>
+              <w:right w:val="single" w:sz="8" w:space="0" w:color="000000"/>
+            </w:tcBorders>
+            <w:shd w:val="clear" w:color="auto" w:fill="auto"/>
+            <w:vAlign w:val="center"/>
+            <w:hideMark/>
+          </w:tcPr>
+          <w:p>
+            <w:pPr>
+              <w:suppressAutoHyphens w:val="0"/>
+              <w:spacing w:after="0" w:line="240" w:lineRule="auto"/>
+              <w:rPr>
+                <w:rFonts w:eastAsia="Times New Roman" w:cs="Times New Roman"/>
+                <w:color w:val="000000"/>
+                <w:sz w:val="24"/>
+                <w:szCs w:val="24"/>
+              </w:rPr>
+            </w:pPr>
+            <w:r>
+              <w:rPr>
+                <w:rFonts w:eastAsia="Times New Roman" w:cs="Times New Roman"/>
+                <w:color w:val="000000"/>
+                <w:sz w:val="24"/>
+                <w:szCs w:val="24"/>
+              </w:rPr>
+              <w:t>Assert that the require input is present in input file NEWTON.PAS at line  13</w:t>
+            </w:r>
+          </w:p>
+        </w:tc>
+        <w:tc>
+          <w:tcPr>
+            <w:tcW w:w="1580" w:type="dxa"/>
+            <w:tcBorders>
+              <w:top w:val="nil"/>
+              <w:left w:val="nil"/>
+              <w:bottom w:val="single" w:sz="8" w:space="0" w:color="000000"/>
+              <w:right w:val="single" w:sz="8" w:space="0" w:color="000000"/>
+            </w:tcBorders>
+            <w:shd w:val="clear" w:color="auto" w:fill="auto"/>
+            <w:vAlign w:val="center"/>
+            <w:hideMark/>
+          </w:tcPr>
+          <w:p>
+            <w:pPr>
+              <w:suppressAutoHyphens w:val="0"/>
+              <w:spacing w:after="0" w:line="240" w:lineRule="auto"/>
+              <w:rPr>
+                <w:rFonts w:eastAsia="Times New Roman" w:cs="Times New Roman"/>
+                <w:color w:val="000000"/>
+                <w:sz w:val="24"/>
+                <w:szCs w:val="24"/>
+              </w:rPr>
+            </w:pPr>
+            <w:r>
+              <w:rPr>
+                <w:rFonts w:eastAsia="Times New Roman" w:cs="Times New Roman"/>
+                <w:color w:val="000000"/>
+                <w:sz w:val="24"/>
+                <w:szCs w:val="24"/>
+              </w:rPr>
+              <w:t>END.</w:t>
+            </w:r>
+          </w:p>
+        </w:tc>
+        <w:tc>
+          <w:tcPr>
+            <w:tcW w:w="3140" w:type="dxa"/>
+            <w:tcBorders>
+              <w:top w:val="nil"/>
+              <w:left w:val="nil"/>
+              <w:bottom w:val="single" w:sz="8" w:space="0" w:color="000000"/>
+              <w:right w:val="single" w:sz="8" w:space="0" w:color="000000"/>
+            </w:tcBorders>
+            <w:shd w:val="clear" w:color="auto" w:fill="auto"/>
+            <w:vAlign w:val="center"/>
+            <w:hideMark/>
+          </w:tcPr>
+          <w:p>
+            <w:pPr>
+              <w:suppressAutoHyphens w:val="0"/>
+              <w:spacing w:after="0" w:line="240" w:lineRule="auto"/>
+              <w:rPr>
+                <w:rFonts w:eastAsia="Times New Roman" w:cs="Times New Roman"/>
+                <w:color w:val="000000"/>
+                <w:sz w:val="24"/>
+                <w:szCs w:val="24"/>
+              </w:rPr>
+            </w:pPr>
+            <w:r>
+              <w:rPr>
+                <w:rFonts w:eastAsia="Times New Roman" w:cs="Times New Roman"/>
+                <w:color w:val="000000"/>
+                <w:sz w:val="24"/>
+                <w:szCs w:val="24"/>
+              </w:rPr>
+              <w:t xml:space="preserve">  35: END.</w:t>
+            </w:r>
+            <w:r>
+              <w:rPr>
+                <w:rFonts w:eastAsia="Times New Roman" w:cs="Times New Roman"/>
+                <w:color w:val="000000"/>
+                <w:sz w:val="24"/>
+                <w:szCs w:val="24"/>
+              </w:rPr>
+              <w:br/>
+              <w:t xml:space="preserve">     &gt;&gt; END              end</w:t>
+            </w:r>
+            <w:r>
+              <w:rPr>
+                <w:rFonts w:eastAsia="Times New Roman" w:cs="Times New Roman"/>
+                <w:color w:val="000000"/>
+                <w:sz w:val="24"/>
+                <w:szCs w:val="24"/>
+              </w:rPr>
+              <w:br/>
+              <w:t xml:space="preserve">     &gt;&gt; .                .</w:t>
+            </w:r>
+          </w:p>
+        </w:tc>
+        <w:tc>
+          <w:tcPr>
+            <w:tcW w:w="3140" w:type="dxa"/>
+            <w:tcBorders>
+              <w:top w:val="nil"/>
+              <w:left w:val="nil"/>
+              <w:bottom w:val="single" w:sz="8" w:space="0" w:color="000000"/>
+              <w:right w:val="single" w:sz="8" w:space="0" w:color="000000"/>
+            </w:tcBorders>
+            <w:shd w:val="clear" w:color="auto" w:fill="auto"/>
+            <w:vAlign w:val="center"/>
+            <w:hideMark/>
+          </w:tcPr>
+          <w:p>
+            <w:pPr>
+              <w:suppressAutoHyphens w:val="0"/>
+              <w:spacing w:after="0" w:line="240" w:lineRule="auto"/>
+              <w:rPr>
+                <w:rFonts w:eastAsia="Times New Roman" w:cs="Times New Roman"/>
+                <w:color w:val="000000"/>
+                <w:sz w:val="24"/>
+                <w:szCs w:val="24"/>
+              </w:rPr>
+            </w:pPr>
+            <w:r>
+              <w:rPr>
+                <w:rFonts w:eastAsia="Times New Roman" w:cs="Times New Roman"/>
+                <w:color w:val="000000"/>
+                <w:sz w:val="24"/>
+                <w:szCs w:val="24"/>
+              </w:rPr>
+              <w:t xml:space="preserve">  35: END.</w:t>
+            </w:r>
+            <w:r>
+              <w:rPr>
+                <w:rFonts w:eastAsia="Times New Roman" w:cs="Times New Roman"/>
+                <w:color w:val="000000"/>
+                <w:sz w:val="24"/>
+                <w:szCs w:val="24"/>
+              </w:rPr>
+              <w:br/>
+              <w:t xml:space="preserve">     &gt;&gt; END              end</w:t>
+            </w:r>
+            <w:r>
+              <w:rPr>
+                <w:rFonts w:eastAsia="Times New Roman" w:cs="Times New Roman"/>
+                <w:color w:val="000000"/>
+                <w:sz w:val="24"/>
+                <w:szCs w:val="24"/>
+              </w:rPr>
+              <w:br/>
+              <w:t xml:space="preserve">     &gt;&gt; .                .</w:t>
+            </w:r>
+          </w:p>
+        </w:tc>
+        <w:tc>
+          <w:tcPr>
+            <w:tcW w:w="1000" w:type="dxa"/>
+            <w:tcBorders>
+              <w:top w:val="nil"/>
+              <w:left w:val="nil"/>
+              <w:bottom w:val="single" w:sz="8" w:space="0" w:color="000000"/>
+              <w:right w:val="single" w:sz="8" w:space="0" w:color="000000"/>
+            </w:tcBorders>
+            <w:shd w:val="clear" w:color="auto" w:fill="auto"/>
+            <w:vAlign w:val="center"/>
+            <w:hideMark/>
+          </w:tcPr>
+          <w:p>
+            <w:pPr>
+              <w:suppressAutoHyphens w:val="0"/>
+              <w:spacing w:after="0" w:line="240" w:lineRule="auto"/>
+              <w:jc w:val="center"/>
+              <w:rPr>
+                <w:rFonts w:eastAsia="Times New Roman" w:cs="Times New Roman"/>
+                <w:color w:val="000000"/>
+                <w:sz w:val="24"/>
+                <w:szCs w:val="24"/>
+              </w:rPr>
+            </w:pPr>
+            <w:r>
+              <w:rPr>
+                <w:rFonts w:eastAsia="Times New Roman" w:cs="Times New Roman"/>
+                <w:color w:val="000000"/>
+                <w:sz w:val="24"/>
+                <w:szCs w:val="24"/>
+              </w:rPr>
+              <w:t>Pass</w:t>
+            </w:r>
+          </w:p>
+        </w:tc>
+      </w:tr>
+    </w:tbl>
+    <w:p/>
     <w:sectPr>
       <w:headerReference w:type="default" r:id="rId8"/>
       <w:footerReference w:type="default" r:id="rId9"/>

</xml_diff>